<commit_message>
dodano nešto opisa mapiranja
</commit_message>
<xml_diff>
--- a/seminar.docx
+++ b/seminar.docx
@@ -8459,15 +8459,7 @@
       </w:r>
       <w:proofErr w:type="spellEnd"/>
       <w:r>
-        <w:t xml:space="preserve"> </w:t>
-      </w:r>
-      <w:proofErr w:type="spellStart"/>
-      <w:r>
-        <w:t>sa</w:t>
-      </w:r>
-      <w:proofErr w:type="spellEnd"/>
-      <w:r>
-        <w:t xml:space="preserve"> </w:t>
+        <w:t xml:space="preserve"> s </w:t>
       </w:r>
       <w:proofErr w:type="spellStart"/>
       <w:r>
@@ -8527,49 +8519,1561 @@
       </w:r>
     </w:p>
     <w:p>
-      <w:proofErr w:type="spellStart"/>
-      <w:r>
-        <w:rPr>
-          <w:color w:val="FF0000"/>
-        </w:rPr>
-        <w:t>Dodaj</w:t>
-      </w:r>
-      <w:proofErr w:type="spellEnd"/>
-      <w:r>
-        <w:rPr>
-          <w:color w:val="FF0000"/>
-        </w:rPr>
-        <w:t xml:space="preserve"> </w:t>
-      </w:r>
-      <w:proofErr w:type="spellStart"/>
-      <w:r>
-        <w:rPr>
-          <w:color w:val="FF0000"/>
-        </w:rPr>
-        <w:t>opis</w:t>
-      </w:r>
-      <w:proofErr w:type="spellEnd"/>
-      <w:r>
-        <w:rPr>
-          <w:color w:val="FF0000"/>
-        </w:rPr>
-        <w:t xml:space="preserve"> </w:t>
-      </w:r>
-      <w:proofErr w:type="spellStart"/>
-      <w:r>
-        <w:rPr>
-          <w:color w:val="FF0000"/>
-        </w:rPr>
-        <w:t>mapiranja</w:t>
-      </w:r>
-      <w:proofErr w:type="spellEnd"/>
+      <w:pPr>
+        <w:pStyle w:val="Heading4"/>
+      </w:pPr>
     </w:p>
     <w:p>
       <w:pPr>
+        <w:pStyle w:val="Heading4"/>
+      </w:pPr>
+      <w:proofErr w:type="spellStart"/>
+      <w:r>
+        <w:t>PatientMap</w:t>
+      </w:r>
+      <w:proofErr w:type="spellEnd"/>
+    </w:p>
+    <w:p>
+      <w:proofErr w:type="spellStart"/>
+      <w:r>
+        <w:t>Pacijent</w:t>
+      </w:r>
+      <w:proofErr w:type="spellEnd"/>
+      <w:r>
+        <w:t xml:space="preserve"> </w:t>
+      </w:r>
+      <w:proofErr w:type="spellStart"/>
+      <w:r>
+        <w:t>je</w:t>
+      </w:r>
+      <w:proofErr w:type="spellEnd"/>
+      <w:r>
+        <w:t xml:space="preserve"> </w:t>
+      </w:r>
+      <w:proofErr w:type="spellStart"/>
+      <w:r>
+        <w:t>mapiran</w:t>
+      </w:r>
+      <w:proofErr w:type="spellEnd"/>
+      <w:r>
+        <w:t xml:space="preserve"> </w:t>
+      </w:r>
+      <w:proofErr w:type="spellStart"/>
+      <w:r>
+        <w:t>pomoću</w:t>
+      </w:r>
+      <w:proofErr w:type="spellEnd"/>
+      <w:r>
+        <w:t xml:space="preserve"> </w:t>
+      </w:r>
+      <w:proofErr w:type="spellStart"/>
+      <w:r>
+        <w:t>klase</w:t>
+      </w:r>
+      <w:proofErr w:type="spellEnd"/>
+      <w:r>
+        <w:t xml:space="preserve"> </w:t>
+      </w:r>
+      <w:proofErr w:type="spellStart"/>
+      <w:r>
+        <w:t>PatientMap</w:t>
+      </w:r>
+      <w:proofErr w:type="spellEnd"/>
+      <w:r>
+        <w:t xml:space="preserve"> </w:t>
+      </w:r>
+      <w:proofErr w:type="spellStart"/>
+      <w:r>
+        <w:t>koja</w:t>
+      </w:r>
+      <w:proofErr w:type="spellEnd"/>
+      <w:r>
+        <w:t xml:space="preserve"> </w:t>
+      </w:r>
+      <w:proofErr w:type="spellStart"/>
+      <w:r>
+        <w:t>nasljeđuje</w:t>
+      </w:r>
+      <w:proofErr w:type="spellEnd"/>
+      <w:r>
+        <w:t xml:space="preserve"> </w:t>
+      </w:r>
+      <w:proofErr w:type="spellStart"/>
+      <w:r>
+        <w:t>ClassMap</w:t>
+      </w:r>
+      <w:proofErr w:type="spellEnd"/>
+      <w:r>
+        <w:t xml:space="preserve">. </w:t>
+      </w:r>
+      <w:proofErr w:type="spellStart"/>
+      <w:r>
+        <w:t>Pojedina</w:t>
+      </w:r>
+      <w:proofErr w:type="spellEnd"/>
+      <w:r>
+        <w:t xml:space="preserve"> </w:t>
+      </w:r>
+      <w:proofErr w:type="spellStart"/>
+      <w:r>
+        <w:t>svojstva</w:t>
+      </w:r>
+      <w:proofErr w:type="spellEnd"/>
+      <w:r>
+        <w:t xml:space="preserve"> </w:t>
+      </w:r>
+      <w:proofErr w:type="spellStart"/>
+      <w:r>
+        <w:t>su</w:t>
+      </w:r>
+      <w:proofErr w:type="spellEnd"/>
+      <w:r>
+        <w:t xml:space="preserve"> </w:t>
+      </w:r>
+      <w:proofErr w:type="spellStart"/>
+      <w:r>
+        <w:t>mapirana</w:t>
+      </w:r>
+      <w:proofErr w:type="spellEnd"/>
+      <w:r>
+        <w:t xml:space="preserve"> </w:t>
+      </w:r>
+      <w:proofErr w:type="spellStart"/>
+      <w:r>
+        <w:t>naredbom</w:t>
+      </w:r>
+      <w:proofErr w:type="spellEnd"/>
+      <w:r>
+        <w:t xml:space="preserve"> Map, a </w:t>
+      </w:r>
+      <w:proofErr w:type="spellStart"/>
+      <w:r>
+        <w:t>povijest</w:t>
+      </w:r>
+      <w:proofErr w:type="spellEnd"/>
+      <w:r>
+        <w:t xml:space="preserve"> </w:t>
+      </w:r>
+      <w:proofErr w:type="spellStart"/>
+      <w:r>
+        <w:t>bolesti</w:t>
+      </w:r>
+      <w:proofErr w:type="spellEnd"/>
+      <w:r>
+        <w:t xml:space="preserve"> </w:t>
+      </w:r>
+      <w:proofErr w:type="spellStart"/>
+      <w:r>
+        <w:t>pacijenta</w:t>
+      </w:r>
+      <w:proofErr w:type="spellEnd"/>
+      <w:r>
+        <w:t xml:space="preserve"> s </w:t>
+      </w:r>
+      <w:proofErr w:type="spellStart"/>
+      <w:r>
+        <w:t>naredbo</w:t>
+      </w:r>
+      <w:proofErr w:type="spellEnd"/>
+      <w:r>
+        <w:t xml:space="preserve"> </w:t>
+      </w:r>
+      <w:proofErr w:type="spellStart"/>
+      <w:r>
+        <w:t>HasMany</w:t>
+      </w:r>
+      <w:proofErr w:type="spellEnd"/>
+      <w:r>
+        <w:t xml:space="preserve"> </w:t>
+      </w:r>
+      <w:proofErr w:type="spellStart"/>
+      <w:r>
+        <w:t>jer</w:t>
+      </w:r>
+      <w:proofErr w:type="spellEnd"/>
+      <w:r>
+        <w:t xml:space="preserve"> </w:t>
+      </w:r>
+      <w:proofErr w:type="spellStart"/>
+      <w:r>
+        <w:t>je</w:t>
+      </w:r>
+      <w:proofErr w:type="spellEnd"/>
+      <w:r>
+        <w:t xml:space="preserve"> </w:t>
+      </w:r>
+      <w:proofErr w:type="spellStart"/>
+      <w:r>
+        <w:t>povijest</w:t>
+      </w:r>
+      <w:proofErr w:type="spellEnd"/>
+      <w:r>
+        <w:t xml:space="preserve"> </w:t>
+      </w:r>
+      <w:proofErr w:type="spellStart"/>
+      <w:r>
+        <w:t>bolesti</w:t>
+      </w:r>
+      <w:proofErr w:type="spellEnd"/>
+      <w:r>
+        <w:t xml:space="preserve"> </w:t>
+      </w:r>
+      <w:proofErr w:type="spellStart"/>
+      <w:r>
+        <w:t>pacijenta</w:t>
+      </w:r>
+      <w:proofErr w:type="spellEnd"/>
+      <w:r>
+        <w:t xml:space="preserve"> </w:t>
+      </w:r>
+      <w:proofErr w:type="spellStart"/>
+      <w:r>
+        <w:t>predstavljena</w:t>
+      </w:r>
+      <w:proofErr w:type="spellEnd"/>
+      <w:r>
+        <w:t xml:space="preserve"> </w:t>
+      </w:r>
+      <w:proofErr w:type="spellStart"/>
+      <w:r>
+        <w:t>listom</w:t>
+      </w:r>
+      <w:proofErr w:type="spellEnd"/>
+      <w:r>
+        <w:t xml:space="preserve"> </w:t>
+      </w:r>
+      <w:proofErr w:type="spellStart"/>
+      <w:r>
+        <w:t>starih</w:t>
+      </w:r>
+      <w:proofErr w:type="spellEnd"/>
+      <w:r>
+        <w:t xml:space="preserve"> </w:t>
+      </w:r>
+      <w:proofErr w:type="spellStart"/>
+      <w:r>
+        <w:t>nalaza</w:t>
+      </w:r>
+      <w:proofErr w:type="spellEnd"/>
+      <w:r>
+        <w:t xml:space="preserve">. </w:t>
+      </w:r>
+      <w:proofErr w:type="spellStart"/>
+      <w:r>
+        <w:t>Kod</w:t>
+      </w:r>
+      <w:proofErr w:type="spellEnd"/>
+      <w:r>
+        <w:t xml:space="preserve"> </w:t>
+      </w:r>
+      <w:proofErr w:type="spellStart"/>
+      <w:r>
+        <w:t>pacijenata</w:t>
+      </w:r>
+      <w:proofErr w:type="spellEnd"/>
+      <w:r>
+        <w:t xml:space="preserve"> </w:t>
+      </w:r>
+      <w:proofErr w:type="spellStart"/>
+      <w:r>
+        <w:t>je</w:t>
+      </w:r>
+      <w:proofErr w:type="spellEnd"/>
+      <w:r>
+        <w:t xml:space="preserve"> </w:t>
+      </w:r>
+      <w:proofErr w:type="spellStart"/>
+      <w:r>
+        <w:t>također</w:t>
+      </w:r>
+      <w:proofErr w:type="spellEnd"/>
+      <w:r>
+        <w:t xml:space="preserve"> </w:t>
+      </w:r>
+      <w:proofErr w:type="spellStart"/>
+      <w:r>
+        <w:t>poznata</w:t>
+      </w:r>
+      <w:proofErr w:type="spellEnd"/>
+      <w:r>
+        <w:t xml:space="preserve"> </w:t>
+      </w:r>
+      <w:proofErr w:type="spellStart"/>
+      <w:r>
+        <w:t>adresa</w:t>
+      </w:r>
+      <w:proofErr w:type="spellEnd"/>
+      <w:r>
+        <w:t xml:space="preserve"> </w:t>
+      </w:r>
+      <w:proofErr w:type="spellStart"/>
+      <w:r>
+        <w:t>stanovanja</w:t>
+      </w:r>
+      <w:proofErr w:type="spellEnd"/>
+      <w:r>
+        <w:t xml:space="preserve"> </w:t>
+      </w:r>
+      <w:proofErr w:type="spellStart"/>
+      <w:r>
+        <w:t>koja</w:t>
+      </w:r>
+      <w:proofErr w:type="spellEnd"/>
+      <w:r>
+        <w:t xml:space="preserve"> </w:t>
+      </w:r>
+      <w:proofErr w:type="spellStart"/>
+      <w:r>
+        <w:t>je</w:t>
+      </w:r>
+      <w:proofErr w:type="spellEnd"/>
+      <w:r>
+        <w:t xml:space="preserve"> </w:t>
+      </w:r>
+      <w:proofErr w:type="spellStart"/>
+      <w:r>
+        <w:t>realizirana</w:t>
+      </w:r>
+      <w:proofErr w:type="spellEnd"/>
+      <w:r>
+        <w:t xml:space="preserve"> </w:t>
+      </w:r>
+      <w:proofErr w:type="spellStart"/>
+      <w:r>
+        <w:t>kao</w:t>
+      </w:r>
+      <w:proofErr w:type="spellEnd"/>
+      <w:r>
+        <w:t xml:space="preserve"> </w:t>
+      </w:r>
+      <w:proofErr w:type="spellStart"/>
+      <w:r>
+        <w:t>objekt</w:t>
+      </w:r>
+      <w:proofErr w:type="spellEnd"/>
+      <w:r>
+        <w:t xml:space="preserve"> Address </w:t>
+      </w:r>
+      <w:proofErr w:type="spellStart"/>
+      <w:r>
+        <w:t>sa</w:t>
+      </w:r>
+      <w:proofErr w:type="spellEnd"/>
+      <w:r>
+        <w:t xml:space="preserve"> </w:t>
+      </w:r>
+      <w:proofErr w:type="spellStart"/>
+      <w:r>
+        <w:t>svojstvima</w:t>
+      </w:r>
+      <w:proofErr w:type="spellEnd"/>
+      <w:r>
+        <w:t xml:space="preserve"> </w:t>
+      </w:r>
+      <w:proofErr w:type="spellStart"/>
+      <w:r>
+        <w:t>ime</w:t>
+      </w:r>
+      <w:proofErr w:type="spellEnd"/>
+      <w:r>
+        <w:t xml:space="preserve"> </w:t>
+      </w:r>
+      <w:proofErr w:type="spellStart"/>
+      <w:r>
+        <w:t>ulice</w:t>
+      </w:r>
+      <w:proofErr w:type="spellEnd"/>
+      <w:r>
+        <w:t xml:space="preserve">, grad </w:t>
+      </w:r>
+      <w:proofErr w:type="spellStart"/>
+      <w:r>
+        <w:t>i</w:t>
+      </w:r>
+      <w:proofErr w:type="spellEnd"/>
+      <w:r>
+        <w:t xml:space="preserve"> </w:t>
+      </w:r>
+      <w:proofErr w:type="spellStart"/>
+      <w:r>
+        <w:t>poštanski</w:t>
+      </w:r>
+      <w:proofErr w:type="spellEnd"/>
+      <w:r>
+        <w:t xml:space="preserve"> </w:t>
+      </w:r>
+      <w:proofErr w:type="spellStart"/>
+      <w:r>
+        <w:t>broj</w:t>
+      </w:r>
+      <w:proofErr w:type="spellEnd"/>
+      <w:r>
+        <w:t xml:space="preserve">. S </w:t>
+      </w:r>
+      <w:proofErr w:type="spellStart"/>
+      <w:r>
+        <w:t>obzirom</w:t>
+      </w:r>
+      <w:proofErr w:type="spellEnd"/>
+      <w:r>
+        <w:t xml:space="preserve"> da </w:t>
+      </w:r>
+      <w:proofErr w:type="spellStart"/>
+      <w:r>
+        <w:t>adresa</w:t>
+      </w:r>
+      <w:proofErr w:type="spellEnd"/>
+      <w:r>
+        <w:t xml:space="preserve"> </w:t>
+      </w:r>
+      <w:proofErr w:type="spellStart"/>
+      <w:r>
+        <w:t>ne</w:t>
+      </w:r>
+      <w:proofErr w:type="spellEnd"/>
+      <w:r>
+        <w:t xml:space="preserve"> </w:t>
+      </w:r>
+      <w:proofErr w:type="spellStart"/>
+      <w:r>
+        <w:t>postoji</w:t>
+      </w:r>
+      <w:proofErr w:type="spellEnd"/>
+      <w:r>
+        <w:t xml:space="preserve"> u </w:t>
+      </w:r>
+      <w:proofErr w:type="spellStart"/>
+      <w:r>
+        <w:t>bazi</w:t>
+      </w:r>
+      <w:proofErr w:type="spellEnd"/>
+      <w:r>
+        <w:t xml:space="preserve"> </w:t>
+      </w:r>
+      <w:proofErr w:type="spellStart"/>
+      <w:r>
+        <w:t>kao</w:t>
+      </w:r>
+      <w:proofErr w:type="spellEnd"/>
+      <w:r>
+        <w:t xml:space="preserve"> </w:t>
+      </w:r>
+      <w:proofErr w:type="spellStart"/>
+      <w:r>
+        <w:t>zasebna</w:t>
+      </w:r>
+      <w:proofErr w:type="spellEnd"/>
+      <w:r>
+        <w:t xml:space="preserve"> </w:t>
+      </w:r>
+      <w:proofErr w:type="spellStart"/>
+      <w:r>
+        <w:t>tablica</w:t>
+      </w:r>
+      <w:proofErr w:type="spellEnd"/>
+      <w:r>
+        <w:t xml:space="preserve">, a </w:t>
+      </w:r>
+      <w:proofErr w:type="spellStart"/>
+      <w:r>
+        <w:t>postoji</w:t>
+      </w:r>
+      <w:proofErr w:type="spellEnd"/>
+      <w:r>
+        <w:t xml:space="preserve"> </w:t>
+      </w:r>
+      <w:proofErr w:type="spellStart"/>
+      <w:r>
+        <w:t>objekt</w:t>
+      </w:r>
+      <w:proofErr w:type="spellEnd"/>
+      <w:r>
+        <w:t xml:space="preserve"> Address </w:t>
+      </w:r>
+      <w:proofErr w:type="spellStart"/>
+      <w:r>
+        <w:t>ona</w:t>
+      </w:r>
+      <w:proofErr w:type="spellEnd"/>
+      <w:r>
+        <w:t xml:space="preserve"> </w:t>
+      </w:r>
+      <w:proofErr w:type="spellStart"/>
+      <w:r>
+        <w:t>je</w:t>
+      </w:r>
+      <w:proofErr w:type="spellEnd"/>
+      <w:r>
+        <w:t xml:space="preserve"> </w:t>
+      </w:r>
+      <w:proofErr w:type="spellStart"/>
+      <w:r>
+        <w:t>realizirana</w:t>
+      </w:r>
+      <w:proofErr w:type="spellEnd"/>
+      <w:r>
+        <w:t xml:space="preserve"> </w:t>
+      </w:r>
+      <w:proofErr w:type="spellStart"/>
+      <w:r>
+        <w:t>kao</w:t>
+      </w:r>
+      <w:proofErr w:type="spellEnd"/>
+      <w:r>
+        <w:t xml:space="preserve"> </w:t>
+      </w:r>
+      <w:proofErr w:type="spellStart"/>
+      <w:r>
+        <w:t>komponenta</w:t>
+      </w:r>
+      <w:proofErr w:type="spellEnd"/>
+      <w:r>
+        <w:t xml:space="preserve">. </w:t>
+      </w:r>
+      <w:proofErr w:type="spellStart"/>
+      <w:r>
+        <w:t>Članske</w:t>
+      </w:r>
+      <w:proofErr w:type="spellEnd"/>
+      <w:r>
+        <w:t xml:space="preserve"> </w:t>
+      </w:r>
+      <w:proofErr w:type="spellStart"/>
+      <w:r>
+        <w:t>varijable</w:t>
+      </w:r>
+      <w:proofErr w:type="spellEnd"/>
+      <w:r>
+        <w:t xml:space="preserve"> </w:t>
+      </w:r>
+      <w:proofErr w:type="spellStart"/>
+      <w:r>
+        <w:t>objekta</w:t>
+      </w:r>
+      <w:proofErr w:type="spellEnd"/>
+      <w:r>
+        <w:t xml:space="preserve"> Address </w:t>
+      </w:r>
+      <w:proofErr w:type="spellStart"/>
+      <w:r>
+        <w:t>su</w:t>
+      </w:r>
+      <w:proofErr w:type="spellEnd"/>
+      <w:r>
+        <w:t xml:space="preserve"> </w:t>
+      </w:r>
+      <w:proofErr w:type="spellStart"/>
+      <w:r>
+        <w:t>zapisane</w:t>
+      </w:r>
+      <w:proofErr w:type="spellEnd"/>
+      <w:r>
+        <w:t xml:space="preserve"> </w:t>
+      </w:r>
+      <w:proofErr w:type="spellStart"/>
+      <w:r>
+        <w:t>unutar</w:t>
+      </w:r>
+      <w:proofErr w:type="spellEnd"/>
+      <w:r>
+        <w:t xml:space="preserve"> </w:t>
+      </w:r>
+      <w:proofErr w:type="spellStart"/>
+      <w:r>
+        <w:t>retka</w:t>
+      </w:r>
+      <w:proofErr w:type="spellEnd"/>
+      <w:r>
+        <w:t xml:space="preserve"> </w:t>
+      </w:r>
+      <w:proofErr w:type="spellStart"/>
+      <w:r>
+        <w:t>pacijenta</w:t>
+      </w:r>
+      <w:proofErr w:type="spellEnd"/>
+      <w:r>
+        <w:t xml:space="preserve"> u </w:t>
+      </w:r>
+      <w:proofErr w:type="spellStart"/>
+      <w:r>
+        <w:t>bazi</w:t>
+      </w:r>
+      <w:proofErr w:type="spellEnd"/>
+      <w:r>
+        <w:t xml:space="preserve"> </w:t>
+      </w:r>
+      <w:proofErr w:type="spellStart"/>
+      <w:r>
+        <w:t>podataka</w:t>
+      </w:r>
+      <w:proofErr w:type="spellEnd"/>
+      <w:r>
+        <w:t xml:space="preserve">. U </w:t>
+      </w:r>
+      <w:proofErr w:type="spellStart"/>
+      <w:r>
+        <w:t>mapiranju</w:t>
+      </w:r>
+      <w:proofErr w:type="spellEnd"/>
+      <w:r>
+        <w:t xml:space="preserve"> </w:t>
+      </w:r>
+      <w:proofErr w:type="spellStart"/>
+      <w:r>
+        <w:t>je</w:t>
+      </w:r>
+      <w:proofErr w:type="spellEnd"/>
+      <w:r>
+        <w:t xml:space="preserve"> to </w:t>
+      </w:r>
+      <w:proofErr w:type="spellStart"/>
+      <w:r>
+        <w:t>realizirano</w:t>
+      </w:r>
+      <w:proofErr w:type="spellEnd"/>
+      <w:r>
+        <w:t xml:space="preserve"> </w:t>
+      </w:r>
+      <w:proofErr w:type="spellStart"/>
+      <w:r>
+        <w:t>uporabom</w:t>
+      </w:r>
+      <w:proofErr w:type="spellEnd"/>
+      <w:r>
+        <w:t xml:space="preserve"> </w:t>
+      </w:r>
+      <w:proofErr w:type="spellStart"/>
+      <w:r>
+        <w:t>komponenti</w:t>
+      </w:r>
+      <w:proofErr w:type="spellEnd"/>
+      <w:r>
+        <w:t>.</w:t>
+      </w:r>
+      <w:r>
+        <w:t xml:space="preserve"> </w:t>
+      </w:r>
+      <w:proofErr w:type="spellStart"/>
+      <w:r>
+        <w:t>Mapiranje</w:t>
+      </w:r>
+      <w:proofErr w:type="spellEnd"/>
+      <w:r>
+        <w:t xml:space="preserve"> </w:t>
+      </w:r>
+      <w:proofErr w:type="spellStart"/>
+      <w:r>
+        <w:t>AddressMap</w:t>
+      </w:r>
+      <w:proofErr w:type="spellEnd"/>
+      <w:r>
+        <w:t xml:space="preserve"> </w:t>
+      </w:r>
+      <w:proofErr w:type="spellStart"/>
+      <w:r>
+        <w:t>nasljeđuje</w:t>
+      </w:r>
+      <w:proofErr w:type="spellEnd"/>
+      <w:r>
+        <w:t xml:space="preserve"> </w:t>
+      </w:r>
+      <w:proofErr w:type="spellStart"/>
+      <w:r>
+        <w:t>ComponentMap</w:t>
+      </w:r>
+      <w:proofErr w:type="spellEnd"/>
+      <w:r>
+        <w:t xml:space="preserve"> </w:t>
+      </w:r>
+      <w:proofErr w:type="spellStart"/>
+      <w:r>
+        <w:t>i</w:t>
+      </w:r>
+      <w:proofErr w:type="spellEnd"/>
+      <w:r>
+        <w:t xml:space="preserve"> </w:t>
+      </w:r>
+      <w:proofErr w:type="spellStart"/>
+      <w:r>
+        <w:t>nema</w:t>
+      </w:r>
+      <w:proofErr w:type="spellEnd"/>
+      <w:r>
+        <w:t xml:space="preserve"> Id. </w:t>
+      </w:r>
+      <w:proofErr w:type="spellStart"/>
+      <w:r>
+        <w:t>Unutar</w:t>
+      </w:r>
+      <w:proofErr w:type="spellEnd"/>
+      <w:r>
+        <w:t xml:space="preserve"> </w:t>
+      </w:r>
+      <w:proofErr w:type="spellStart"/>
+      <w:r>
+        <w:t>PatientMap</w:t>
+      </w:r>
+      <w:proofErr w:type="spellEnd"/>
+      <w:r>
+        <w:t xml:space="preserve"> </w:t>
+      </w:r>
+      <w:proofErr w:type="spellStart"/>
+      <w:r>
+        <w:t>mapiranje</w:t>
+      </w:r>
+      <w:proofErr w:type="spellEnd"/>
+      <w:r>
+        <w:t xml:space="preserve"> </w:t>
+      </w:r>
+      <w:proofErr w:type="spellStart"/>
+      <w:r>
+        <w:t>adrese</w:t>
+      </w:r>
+      <w:proofErr w:type="spellEnd"/>
+      <w:r>
+        <w:t xml:space="preserve"> se </w:t>
+      </w:r>
+      <w:proofErr w:type="spellStart"/>
+      <w:r>
+        <w:t>obavlja</w:t>
+      </w:r>
+      <w:proofErr w:type="spellEnd"/>
+      <w:r>
+        <w:t xml:space="preserve"> </w:t>
+      </w:r>
+      <w:proofErr w:type="spellStart"/>
+      <w:r>
+        <w:t>korištenjem</w:t>
+      </w:r>
+      <w:proofErr w:type="spellEnd"/>
+      <w:r>
+        <w:t xml:space="preserve"> </w:t>
+      </w:r>
+      <w:proofErr w:type="spellStart"/>
+      <w:r>
+        <w:t>ključne</w:t>
+      </w:r>
+      <w:proofErr w:type="spellEnd"/>
+      <w:r>
+        <w:t xml:space="preserve"> </w:t>
+      </w:r>
+      <w:proofErr w:type="spellStart"/>
+      <w:r>
+        <w:t>riječi</w:t>
+      </w:r>
+      <w:proofErr w:type="spellEnd"/>
+      <w:r>
+        <w:t xml:space="preserve"> Component.</w:t>
+      </w:r>
+      <w:bookmarkStart w:id="1" w:name="_GoBack"/>
+      <w:bookmarkEnd w:id="1"/>
+    </w:p>
+    <w:p>
+      <w:pPr>
+        <w:pStyle w:val="Heading4"/>
+      </w:pPr>
+      <w:proofErr w:type="spellStart"/>
+      <w:r>
+        <w:t>EmployeeMap</w:t>
+      </w:r>
+      <w:proofErr w:type="spellEnd"/>
+      <w:r>
+        <w:t xml:space="preserve">, </w:t>
+      </w:r>
+      <w:proofErr w:type="spellStart"/>
+      <w:r>
+        <w:t>DoctorMap</w:t>
+      </w:r>
+      <w:proofErr w:type="spellEnd"/>
+      <w:r>
+        <w:t xml:space="preserve">, </w:t>
+      </w:r>
+      <w:proofErr w:type="spellStart"/>
+      <w:r>
+        <w:t>NurseMap</w:t>
+      </w:r>
+      <w:proofErr w:type="spellEnd"/>
+    </w:p>
+    <w:p>
+      <w:pPr>
+        <w:jc w:val="both"/>
+      </w:pPr>
+      <w:proofErr w:type="spellStart"/>
+      <w:r>
+        <w:t>Za</w:t>
+      </w:r>
+      <w:proofErr w:type="spellEnd"/>
+      <w:r>
+        <w:t xml:space="preserve"> </w:t>
+      </w:r>
+      <w:proofErr w:type="spellStart"/>
+      <w:r>
+        <w:t>mapiranje</w:t>
+      </w:r>
+      <w:proofErr w:type="spellEnd"/>
+      <w:r>
+        <w:t xml:space="preserve"> </w:t>
+      </w:r>
+      <w:proofErr w:type="spellStart"/>
+      <w:r>
+        <w:t>hijerarhije</w:t>
+      </w:r>
+      <w:proofErr w:type="spellEnd"/>
+      <w:r>
+        <w:t xml:space="preserve"> </w:t>
+      </w:r>
+      <w:proofErr w:type="spellStart"/>
+      <w:r>
+        <w:t>nasljeđivanja</w:t>
+      </w:r>
+      <w:proofErr w:type="spellEnd"/>
+      <w:r>
+        <w:t xml:space="preserve"> </w:t>
+      </w:r>
+      <w:r>
+        <w:t xml:space="preserve">se </w:t>
+      </w:r>
+      <w:proofErr w:type="spellStart"/>
+      <w:r>
+        <w:t>koristi</w:t>
+      </w:r>
+      <w:proofErr w:type="spellEnd"/>
+      <w:r>
+        <w:t xml:space="preserve"> </w:t>
+      </w:r>
+      <w:r>
+        <w:rPr>
+          <w:i/>
+        </w:rPr>
+        <w:t xml:space="preserve">table per class hierarchy. </w:t>
+      </w:r>
+      <w:proofErr w:type="spellStart"/>
+      <w:r>
+        <w:t>Klase</w:t>
+      </w:r>
+      <w:proofErr w:type="spellEnd"/>
+      <w:r>
+        <w:t xml:space="preserve"> Employee, Doctor </w:t>
+      </w:r>
+      <w:proofErr w:type="spellStart"/>
+      <w:r>
+        <w:t>i</w:t>
+      </w:r>
+      <w:proofErr w:type="spellEnd"/>
+      <w:r>
+        <w:t xml:space="preserve"> Nurse </w:t>
+      </w:r>
+      <w:proofErr w:type="spellStart"/>
+      <w:r>
+        <w:t>su</w:t>
+      </w:r>
+      <w:proofErr w:type="spellEnd"/>
+      <w:r>
+        <w:t xml:space="preserve"> </w:t>
+      </w:r>
+      <w:proofErr w:type="spellStart"/>
+      <w:r>
+        <w:t>mapirane</w:t>
+      </w:r>
+      <w:proofErr w:type="spellEnd"/>
+      <w:r>
+        <w:t xml:space="preserve"> u </w:t>
+      </w:r>
+      <w:proofErr w:type="spellStart"/>
+      <w:r>
+        <w:t>jednu</w:t>
+      </w:r>
+      <w:proofErr w:type="spellEnd"/>
+      <w:r>
+        <w:t xml:space="preserve"> </w:t>
+      </w:r>
+      <w:proofErr w:type="spellStart"/>
+      <w:r>
+        <w:t>tablicu</w:t>
+      </w:r>
+      <w:proofErr w:type="spellEnd"/>
+      <w:r>
+        <w:t xml:space="preserve"> Employee</w:t>
+      </w:r>
+      <w:r>
+        <w:t xml:space="preserve"> </w:t>
+      </w:r>
+      <w:proofErr w:type="spellStart"/>
+      <w:r>
+        <w:t>koja</w:t>
+      </w:r>
+      <w:proofErr w:type="spellEnd"/>
+      <w:r>
+        <w:t xml:space="preserve"> </w:t>
+      </w:r>
+      <w:proofErr w:type="spellStart"/>
+      <w:r>
+        <w:t>sadrži</w:t>
+      </w:r>
+      <w:proofErr w:type="spellEnd"/>
+      <w:r>
+        <w:t xml:space="preserve"> </w:t>
+      </w:r>
+      <w:proofErr w:type="spellStart"/>
+      <w:r>
+        <w:t>sva</w:t>
+      </w:r>
+      <w:proofErr w:type="spellEnd"/>
+      <w:r>
+        <w:t xml:space="preserve"> </w:t>
+      </w:r>
+      <w:proofErr w:type="spellStart"/>
+      <w:r>
+        <w:t>svojstva</w:t>
+      </w:r>
+      <w:proofErr w:type="spellEnd"/>
+      <w:r>
+        <w:t xml:space="preserve"> </w:t>
+      </w:r>
+      <w:proofErr w:type="spellStart"/>
+      <w:r>
+        <w:t>te</w:t>
+      </w:r>
+      <w:proofErr w:type="spellEnd"/>
+      <w:r>
+        <w:t xml:space="preserve"> </w:t>
+      </w:r>
+      <w:proofErr w:type="spellStart"/>
+      <w:r>
+        <w:t>diskriminatorski</w:t>
+      </w:r>
+      <w:proofErr w:type="spellEnd"/>
+      <w:r>
+        <w:t xml:space="preserve"> </w:t>
+      </w:r>
+      <w:proofErr w:type="spellStart"/>
+      <w:r>
+        <w:t>stupac</w:t>
+      </w:r>
+      <w:proofErr w:type="spellEnd"/>
+      <w:r>
+        <w:t xml:space="preserve"> </w:t>
+      </w:r>
+      <w:proofErr w:type="spellStart"/>
+      <w:r>
+        <w:t>koji</w:t>
+      </w:r>
+      <w:proofErr w:type="spellEnd"/>
+      <w:r>
+        <w:t xml:space="preserve"> </w:t>
+      </w:r>
+      <w:proofErr w:type="spellStart"/>
+      <w:r>
+        <w:t>služi</w:t>
+      </w:r>
+      <w:proofErr w:type="spellEnd"/>
+      <w:r>
+        <w:t xml:space="preserve"> </w:t>
+      </w:r>
+      <w:proofErr w:type="spellStart"/>
+      <w:r>
+        <w:t>za</w:t>
+      </w:r>
+      <w:proofErr w:type="spellEnd"/>
+      <w:r>
+        <w:t xml:space="preserve"> </w:t>
+      </w:r>
+      <w:proofErr w:type="spellStart"/>
+      <w:r>
+        <w:t>određivanje</w:t>
+      </w:r>
+      <w:proofErr w:type="spellEnd"/>
+      <w:r>
+        <w:t xml:space="preserve"> </w:t>
+      </w:r>
+      <w:proofErr w:type="spellStart"/>
+      <w:r>
+        <w:t>tipa</w:t>
+      </w:r>
+      <w:proofErr w:type="spellEnd"/>
+      <w:r>
+        <w:t xml:space="preserve"> </w:t>
+      </w:r>
+      <w:proofErr w:type="spellStart"/>
+      <w:r>
+        <w:t>izvedene</w:t>
+      </w:r>
+      <w:proofErr w:type="spellEnd"/>
+      <w:r>
+        <w:t xml:space="preserve"> </w:t>
+      </w:r>
+      <w:proofErr w:type="spellStart"/>
+      <w:r>
+        <w:t>klase</w:t>
+      </w:r>
+      <w:proofErr w:type="spellEnd"/>
+      <w:r>
+        <w:t xml:space="preserve">. </w:t>
+      </w:r>
+      <w:r>
+        <w:rPr>
+          <w:i/>
+        </w:rPr>
+        <w:t xml:space="preserve">Table per class </w:t>
+      </w:r>
+      <w:proofErr w:type="spellStart"/>
+      <w:r>
+        <w:t>hijerarhija</w:t>
+      </w:r>
+      <w:proofErr w:type="spellEnd"/>
+      <w:r>
+        <w:t xml:space="preserve"> </w:t>
+      </w:r>
+      <w:proofErr w:type="spellStart"/>
+      <w:r>
+        <w:t>je</w:t>
+      </w:r>
+      <w:proofErr w:type="spellEnd"/>
+      <w:r>
+        <w:t xml:space="preserve"> </w:t>
+      </w:r>
+      <w:proofErr w:type="spellStart"/>
+      <w:r>
+        <w:t>odabrana</w:t>
+      </w:r>
+      <w:proofErr w:type="spellEnd"/>
+      <w:r>
+        <w:t xml:space="preserve"> </w:t>
+      </w:r>
+      <w:proofErr w:type="spellStart"/>
+      <w:r>
+        <w:t>jer</w:t>
+      </w:r>
+      <w:proofErr w:type="spellEnd"/>
+      <w:r>
+        <w:t xml:space="preserve"> </w:t>
+      </w:r>
+      <w:proofErr w:type="spellStart"/>
+      <w:r>
+        <w:t>klase</w:t>
+      </w:r>
+      <w:proofErr w:type="spellEnd"/>
+      <w:r>
+        <w:t xml:space="preserve"> </w:t>
+      </w:r>
+      <w:proofErr w:type="spellStart"/>
+      <w:r>
+        <w:t>izvedene</w:t>
+      </w:r>
+      <w:proofErr w:type="spellEnd"/>
+      <w:r>
+        <w:t xml:space="preserve"> </w:t>
+      </w:r>
+      <w:proofErr w:type="spellStart"/>
+      <w:r>
+        <w:t>iz</w:t>
+      </w:r>
+      <w:proofErr w:type="spellEnd"/>
+      <w:r>
+        <w:t xml:space="preserve"> </w:t>
+      </w:r>
+      <w:proofErr w:type="spellStart"/>
+      <w:r>
+        <w:t>bazne</w:t>
+      </w:r>
+      <w:proofErr w:type="spellEnd"/>
+      <w:r>
+        <w:t xml:space="preserve"> </w:t>
+      </w:r>
+      <w:proofErr w:type="spellStart"/>
+      <w:r>
+        <w:t>klase</w:t>
+      </w:r>
+      <w:proofErr w:type="spellEnd"/>
+      <w:r>
+        <w:t xml:space="preserve"> </w:t>
+      </w:r>
+      <w:proofErr w:type="spellStart"/>
+      <w:r>
+        <w:t>nemaju</w:t>
+      </w:r>
+      <w:proofErr w:type="spellEnd"/>
+      <w:r>
+        <w:t xml:space="preserve"> </w:t>
+      </w:r>
+      <w:proofErr w:type="spellStart"/>
+      <w:r>
+        <w:t>dodatna</w:t>
+      </w:r>
+      <w:proofErr w:type="spellEnd"/>
+      <w:r>
+        <w:t xml:space="preserve"> </w:t>
+      </w:r>
+      <w:proofErr w:type="spellStart"/>
+      <w:r>
+        <w:t>svojstva</w:t>
+      </w:r>
+      <w:proofErr w:type="spellEnd"/>
+      <w:r>
+        <w:t xml:space="preserve"> </w:t>
+      </w:r>
+      <w:proofErr w:type="spellStart"/>
+      <w:r>
+        <w:t>nego</w:t>
+      </w:r>
+      <w:proofErr w:type="spellEnd"/>
+      <w:r>
+        <w:t xml:space="preserve"> </w:t>
+      </w:r>
+      <w:proofErr w:type="spellStart"/>
+      <w:r>
+        <w:t>služe</w:t>
+      </w:r>
+      <w:proofErr w:type="spellEnd"/>
+      <w:r>
+        <w:t xml:space="preserve"> </w:t>
+      </w:r>
+      <w:proofErr w:type="spellStart"/>
+      <w:r>
+        <w:t>za</w:t>
+      </w:r>
+      <w:proofErr w:type="spellEnd"/>
+      <w:r>
+        <w:t xml:space="preserve"> </w:t>
+      </w:r>
+      <w:proofErr w:type="spellStart"/>
+      <w:r>
+        <w:t>određivanje</w:t>
+      </w:r>
+      <w:proofErr w:type="spellEnd"/>
+      <w:r>
+        <w:t xml:space="preserve"> </w:t>
+      </w:r>
+      <w:proofErr w:type="spellStart"/>
+      <w:r>
+        <w:t>razine</w:t>
+      </w:r>
+      <w:proofErr w:type="spellEnd"/>
+      <w:r>
+        <w:t xml:space="preserve"> </w:t>
+      </w:r>
+      <w:proofErr w:type="spellStart"/>
+      <w:r>
+        <w:t>dozvola</w:t>
+      </w:r>
+      <w:proofErr w:type="spellEnd"/>
+      <w:r>
+        <w:t xml:space="preserve"> u </w:t>
+      </w:r>
+      <w:proofErr w:type="spellStart"/>
+      <w:r>
+        <w:t>aplikaciji</w:t>
+      </w:r>
+      <w:proofErr w:type="spellEnd"/>
+      <w:r>
+        <w:t xml:space="preserve">. </w:t>
+      </w:r>
+      <w:proofErr w:type="spellStart"/>
+      <w:r>
+        <w:t>Ovom</w:t>
+      </w:r>
+      <w:proofErr w:type="spellEnd"/>
+      <w:r>
+        <w:t xml:space="preserve"> </w:t>
+      </w:r>
+      <w:proofErr w:type="spellStart"/>
+      <w:r>
+        <w:t>strategijom</w:t>
+      </w:r>
+      <w:proofErr w:type="spellEnd"/>
+      <w:r>
+        <w:t xml:space="preserve"> se </w:t>
+      </w:r>
+      <w:proofErr w:type="spellStart"/>
+      <w:r>
+        <w:t>omogućuje</w:t>
+      </w:r>
+      <w:proofErr w:type="spellEnd"/>
+      <w:r>
+        <w:t xml:space="preserve"> </w:t>
+      </w:r>
+      <w:proofErr w:type="spellStart"/>
+      <w:r>
+        <w:t>izvođenje</w:t>
+      </w:r>
+      <w:proofErr w:type="spellEnd"/>
+      <w:r>
+        <w:t xml:space="preserve"> </w:t>
+      </w:r>
+      <w:proofErr w:type="spellStart"/>
+      <w:r>
+        <w:t>polimorfnih</w:t>
+      </w:r>
+      <w:proofErr w:type="spellEnd"/>
+      <w:r>
+        <w:t xml:space="preserve"> </w:t>
+      </w:r>
+      <w:proofErr w:type="spellStart"/>
+      <w:r>
+        <w:t>upita</w:t>
+      </w:r>
+      <w:proofErr w:type="spellEnd"/>
+      <w:r>
+        <w:t xml:space="preserve"> </w:t>
+      </w:r>
+      <w:proofErr w:type="spellStart"/>
+      <w:r>
+        <w:t>koji</w:t>
+      </w:r>
+      <w:proofErr w:type="spellEnd"/>
+      <w:r>
+        <w:t xml:space="preserve"> </w:t>
+      </w:r>
+      <w:proofErr w:type="spellStart"/>
+      <w:r>
+        <w:t>su</w:t>
+      </w:r>
+      <w:proofErr w:type="spellEnd"/>
+      <w:r>
+        <w:t xml:space="preserve"> </w:t>
+      </w:r>
+      <w:proofErr w:type="spellStart"/>
+      <w:r>
+        <w:t>potrebni</w:t>
+      </w:r>
+      <w:proofErr w:type="spellEnd"/>
+      <w:r>
+        <w:t xml:space="preserve"> </w:t>
+      </w:r>
+      <w:proofErr w:type="spellStart"/>
+      <w:r>
+        <w:t>prilikom</w:t>
+      </w:r>
+      <w:proofErr w:type="spellEnd"/>
+      <w:r>
+        <w:t xml:space="preserve"> </w:t>
+      </w:r>
+      <w:proofErr w:type="spellStart"/>
+      <w:r>
+        <w:t>prijave</w:t>
+      </w:r>
+      <w:proofErr w:type="spellEnd"/>
+      <w:r>
+        <w:t xml:space="preserve"> u </w:t>
+      </w:r>
+      <w:proofErr w:type="spellStart"/>
+      <w:r>
+        <w:t>sustav</w:t>
+      </w:r>
+      <w:proofErr w:type="spellEnd"/>
+      <w:r>
+        <w:t>.</w:t>
+      </w:r>
+      <w:r>
+        <w:t xml:space="preserve"> U </w:t>
+      </w:r>
+      <w:proofErr w:type="spellStart"/>
+      <w:r>
+        <w:t>klasi</w:t>
+      </w:r>
+      <w:proofErr w:type="spellEnd"/>
+      <w:r>
+        <w:t xml:space="preserve"> </w:t>
+      </w:r>
+      <w:proofErr w:type="spellStart"/>
+      <w:r>
+        <w:t>EmployeeMap</w:t>
+      </w:r>
+      <w:proofErr w:type="spellEnd"/>
+      <w:r>
+        <w:t xml:space="preserve"> </w:t>
+      </w:r>
+      <w:proofErr w:type="spellStart"/>
+      <w:r>
+        <w:t>su</w:t>
+      </w:r>
+      <w:proofErr w:type="spellEnd"/>
+      <w:r>
+        <w:t xml:space="preserve"> </w:t>
+      </w:r>
+      <w:proofErr w:type="spellStart"/>
+      <w:r>
+        <w:t>definirana</w:t>
+      </w:r>
+      <w:proofErr w:type="spellEnd"/>
+      <w:r>
+        <w:t xml:space="preserve"> </w:t>
+      </w:r>
+      <w:proofErr w:type="spellStart"/>
+      <w:r>
+        <w:t>mapiranja</w:t>
+      </w:r>
+      <w:proofErr w:type="spellEnd"/>
+      <w:r>
+        <w:t xml:space="preserve"> </w:t>
+      </w:r>
+      <w:proofErr w:type="spellStart"/>
+      <w:r>
+        <w:t>za</w:t>
+      </w:r>
+      <w:proofErr w:type="spellEnd"/>
+      <w:r>
+        <w:t xml:space="preserve"> </w:t>
+      </w:r>
+      <w:proofErr w:type="spellStart"/>
+      <w:r>
+        <w:t>zajednička</w:t>
+      </w:r>
+      <w:proofErr w:type="spellEnd"/>
+      <w:r>
+        <w:t xml:space="preserve"> </w:t>
+      </w:r>
+      <w:proofErr w:type="spellStart"/>
+      <w:r>
+        <w:t>svojstva</w:t>
+      </w:r>
+      <w:proofErr w:type="spellEnd"/>
+      <w:r>
+        <w:t xml:space="preserve"> </w:t>
+      </w:r>
+      <w:proofErr w:type="spellStart"/>
+      <w:r>
+        <w:t>ovih</w:t>
+      </w:r>
+      <w:proofErr w:type="spellEnd"/>
+      <w:r>
+        <w:t xml:space="preserve"> </w:t>
+      </w:r>
+      <w:proofErr w:type="spellStart"/>
+      <w:r>
+        <w:t>klasa</w:t>
+      </w:r>
+      <w:proofErr w:type="spellEnd"/>
+      <w:r>
+        <w:t xml:space="preserve"> (Id, FirstName, </w:t>
+      </w:r>
+      <w:proofErr w:type="spellStart"/>
+      <w:r>
+        <w:t>LastName</w:t>
+      </w:r>
+      <w:proofErr w:type="spellEnd"/>
+      <w:r>
+        <w:t xml:space="preserve">, OIB, </w:t>
+      </w:r>
+      <w:proofErr w:type="spellStart"/>
+      <w:r>
+        <w:t>DateOfBirth</w:t>
+      </w:r>
+      <w:proofErr w:type="spellEnd"/>
+      <w:r>
+        <w:t xml:space="preserve">, Username, Password, </w:t>
+      </w:r>
+      <w:proofErr w:type="spellStart"/>
+      <w:r>
+        <w:t>WaitingRoom</w:t>
+      </w:r>
+      <w:proofErr w:type="spellEnd"/>
+      <w:r>
+        <w:t xml:space="preserve">), </w:t>
+      </w:r>
+      <w:proofErr w:type="spellStart"/>
+      <w:r>
+        <w:t>te</w:t>
+      </w:r>
+      <w:proofErr w:type="spellEnd"/>
+      <w:r>
+        <w:t xml:space="preserve"> </w:t>
+      </w:r>
+      <w:proofErr w:type="spellStart"/>
+      <w:r>
+        <w:t>definicija</w:t>
+      </w:r>
+      <w:proofErr w:type="spellEnd"/>
+      <w:r>
+        <w:t xml:space="preserve"> </w:t>
+      </w:r>
+      <w:proofErr w:type="spellStart"/>
+      <w:r>
+        <w:t>diskriminatorskog</w:t>
+      </w:r>
+      <w:proofErr w:type="spellEnd"/>
+      <w:r>
+        <w:t xml:space="preserve"> </w:t>
+      </w:r>
+      <w:proofErr w:type="spellStart"/>
+      <w:r>
+        <w:t>stupca</w:t>
+      </w:r>
+      <w:proofErr w:type="spellEnd"/>
+      <w:r>
+        <w:t xml:space="preserve">.  </w:t>
+      </w:r>
+      <w:proofErr w:type="spellStart"/>
+      <w:r>
+        <w:t>DoctorMap</w:t>
+      </w:r>
+      <w:proofErr w:type="spellEnd"/>
+      <w:r>
+        <w:t xml:space="preserve"> </w:t>
+      </w:r>
+      <w:proofErr w:type="spellStart"/>
+      <w:r>
+        <w:t>i</w:t>
+      </w:r>
+      <w:proofErr w:type="spellEnd"/>
+      <w:r>
+        <w:t xml:space="preserve"> </w:t>
+      </w:r>
+      <w:proofErr w:type="spellStart"/>
+      <w:r>
+        <w:t>NurseMap</w:t>
+      </w:r>
+      <w:proofErr w:type="spellEnd"/>
+      <w:r>
+        <w:t xml:space="preserve"> </w:t>
+      </w:r>
+      <w:proofErr w:type="spellStart"/>
+      <w:r>
+        <w:t>imaju</w:t>
+      </w:r>
+      <w:proofErr w:type="spellEnd"/>
+      <w:r>
+        <w:t xml:space="preserve"> </w:t>
+      </w:r>
+      <w:proofErr w:type="spellStart"/>
+      <w:r>
+        <w:t>definiranu</w:t>
+      </w:r>
+      <w:proofErr w:type="spellEnd"/>
+      <w:r>
+        <w:t xml:space="preserve"> </w:t>
+      </w:r>
+      <w:proofErr w:type="spellStart"/>
+      <w:r>
+        <w:t>vrijednost</w:t>
+      </w:r>
+      <w:proofErr w:type="spellEnd"/>
+      <w:r>
+        <w:t xml:space="preserve"> </w:t>
+      </w:r>
+      <w:proofErr w:type="spellStart"/>
+      <w:r>
+        <w:t>diskriminatorskog</w:t>
+      </w:r>
+      <w:proofErr w:type="spellEnd"/>
+      <w:r>
+        <w:t xml:space="preserve"> </w:t>
+      </w:r>
+      <w:proofErr w:type="spellStart"/>
+      <w:r>
+        <w:t>stupca</w:t>
+      </w:r>
+      <w:proofErr w:type="spellEnd"/>
+      <w:r>
+        <w:t xml:space="preserve">, </w:t>
+      </w:r>
+      <w:proofErr w:type="spellStart"/>
+      <w:r>
+        <w:t>za</w:t>
+      </w:r>
+      <w:proofErr w:type="spellEnd"/>
+      <w:r>
+        <w:t xml:space="preserve"> </w:t>
+      </w:r>
+      <w:proofErr w:type="spellStart"/>
+      <w:r>
+        <w:t>liječnika</w:t>
+      </w:r>
+      <w:proofErr w:type="spellEnd"/>
+      <w:r>
+        <w:t xml:space="preserve"> “</w:t>
+      </w:r>
+      <w:proofErr w:type="spellStart"/>
+      <w:r>
+        <w:t>dr</w:t>
+      </w:r>
+      <w:proofErr w:type="spellEnd"/>
+      <w:r>
+        <w:t xml:space="preserve">”, a </w:t>
+      </w:r>
+      <w:proofErr w:type="spellStart"/>
+      <w:r>
+        <w:t>za</w:t>
+      </w:r>
+      <w:proofErr w:type="spellEnd"/>
+      <w:r>
+        <w:t xml:space="preserve"> </w:t>
+      </w:r>
+      <w:proofErr w:type="spellStart"/>
+      <w:r>
+        <w:t>medicinsku</w:t>
+      </w:r>
+      <w:proofErr w:type="spellEnd"/>
+      <w:r>
+        <w:t xml:space="preserve"> </w:t>
+      </w:r>
+      <w:proofErr w:type="spellStart"/>
+      <w:r>
+        <w:t>sestru</w:t>
+      </w:r>
+      <w:proofErr w:type="spellEnd"/>
+      <w:r>
+        <w:t xml:space="preserve"> “nurse”.</w:t>
+      </w:r>
+    </w:p>
+    <w:p/>
+    <w:p>
+      <w:pPr>
+        <w:pStyle w:val="Heading4"/>
+      </w:pPr>
+      <w:proofErr w:type="spellStart"/>
+      <w:r>
+        <w:t>EmployeeMap</w:t>
+      </w:r>
+      <w:proofErr w:type="spellEnd"/>
+    </w:p>
+    <w:p/>
+    <w:p/>
+    <w:p>
+      <w:proofErr w:type="spellStart"/>
+      <w:r>
+        <w:rPr>
+          <w:color w:val="FF0000"/>
+        </w:rPr>
+        <w:t>Dodaj</w:t>
+      </w:r>
+      <w:proofErr w:type="spellEnd"/>
+      <w:r>
+        <w:rPr>
+          <w:color w:val="FF0000"/>
+        </w:rPr>
+        <w:t xml:space="preserve"> </w:t>
+      </w:r>
+      <w:proofErr w:type="spellStart"/>
+      <w:r>
+        <w:rPr>
+          <w:color w:val="FF0000"/>
+        </w:rPr>
+        <w:t>opis</w:t>
+      </w:r>
+      <w:proofErr w:type="spellEnd"/>
+      <w:r>
+        <w:rPr>
+          <w:color w:val="FF0000"/>
+        </w:rPr>
+        <w:t xml:space="preserve"> </w:t>
+      </w:r>
+      <w:proofErr w:type="spellStart"/>
+      <w:r>
+        <w:rPr>
+          <w:color w:val="FF0000"/>
+        </w:rPr>
+        <w:t>mapiranja</w:t>
+      </w:r>
+      <w:proofErr w:type="spellEnd"/>
+    </w:p>
+    <w:p>
+      <w:pPr>
         <w:pStyle w:val="Heading2"/>
       </w:pPr>
       <w:proofErr w:type="spellStart"/>
       <w:r>
+        <w:lastRenderedPageBreak/>
         <w:t>Sloj</w:t>
       </w:r>
       <w:proofErr w:type="spellEnd"/>
@@ -8713,8 +10217,6 @@
         </w:rPr>
         <w:t xml:space="preserve"> layer</w:t>
       </w:r>
-      <w:bookmarkStart w:id="1" w:name="_GoBack"/>
-      <w:bookmarkEnd w:id="1"/>
     </w:p>
     <w:p>
       <w:pPr>
@@ -10438,6 +11940,119 @@
     </w:lvl>
   </w:abstractNum>
   <w:abstractNum w:abstractNumId="9" w15:restartNumberingAfterBreak="0">
+    <w:nsid w:val="51100F7D"/>
+    <w:multiLevelType w:val="hybridMultilevel"/>
+    <w:tmpl w:val="E856BD4C"/>
+    <w:lvl w:ilvl="0" w:tplc="04090001">
+      <w:start w:val="1"/>
+      <w:numFmt w:val="bullet"/>
+      <w:lvlText w:val=""/>
+      <w:lvlJc w:val="left"/>
+      <w:pPr>
+        <w:ind w:left="720" w:hanging="360"/>
+      </w:pPr>
+      <w:rPr>
+        <w:rFonts w:ascii="Symbol" w:hAnsi="Symbol" w:hint="default"/>
+      </w:rPr>
+    </w:lvl>
+    <w:lvl w:ilvl="1" w:tplc="04090003" w:tentative="1">
+      <w:start w:val="1"/>
+      <w:numFmt w:val="bullet"/>
+      <w:lvlText w:val="o"/>
+      <w:lvlJc w:val="left"/>
+      <w:pPr>
+        <w:ind w:left="1440" w:hanging="360"/>
+      </w:pPr>
+      <w:rPr>
+        <w:rFonts w:ascii="Courier New" w:hAnsi="Courier New" w:cs="Courier New" w:hint="default"/>
+      </w:rPr>
+    </w:lvl>
+    <w:lvl w:ilvl="2" w:tplc="04090005" w:tentative="1">
+      <w:start w:val="1"/>
+      <w:numFmt w:val="bullet"/>
+      <w:lvlText w:val=""/>
+      <w:lvlJc w:val="left"/>
+      <w:pPr>
+        <w:ind w:left="2160" w:hanging="360"/>
+      </w:pPr>
+      <w:rPr>
+        <w:rFonts w:ascii="Wingdings" w:hAnsi="Wingdings" w:hint="default"/>
+      </w:rPr>
+    </w:lvl>
+    <w:lvl w:ilvl="3" w:tplc="04090001" w:tentative="1">
+      <w:start w:val="1"/>
+      <w:numFmt w:val="bullet"/>
+      <w:lvlText w:val=""/>
+      <w:lvlJc w:val="left"/>
+      <w:pPr>
+        <w:ind w:left="2880" w:hanging="360"/>
+      </w:pPr>
+      <w:rPr>
+        <w:rFonts w:ascii="Symbol" w:hAnsi="Symbol" w:hint="default"/>
+      </w:rPr>
+    </w:lvl>
+    <w:lvl w:ilvl="4" w:tplc="04090003" w:tentative="1">
+      <w:start w:val="1"/>
+      <w:numFmt w:val="bullet"/>
+      <w:lvlText w:val="o"/>
+      <w:lvlJc w:val="left"/>
+      <w:pPr>
+        <w:ind w:left="3600" w:hanging="360"/>
+      </w:pPr>
+      <w:rPr>
+        <w:rFonts w:ascii="Courier New" w:hAnsi="Courier New" w:cs="Courier New" w:hint="default"/>
+      </w:rPr>
+    </w:lvl>
+    <w:lvl w:ilvl="5" w:tplc="04090005" w:tentative="1">
+      <w:start w:val="1"/>
+      <w:numFmt w:val="bullet"/>
+      <w:lvlText w:val=""/>
+      <w:lvlJc w:val="left"/>
+      <w:pPr>
+        <w:ind w:left="4320" w:hanging="360"/>
+      </w:pPr>
+      <w:rPr>
+        <w:rFonts w:ascii="Wingdings" w:hAnsi="Wingdings" w:hint="default"/>
+      </w:rPr>
+    </w:lvl>
+    <w:lvl w:ilvl="6" w:tplc="04090001" w:tentative="1">
+      <w:start w:val="1"/>
+      <w:numFmt w:val="bullet"/>
+      <w:lvlText w:val=""/>
+      <w:lvlJc w:val="left"/>
+      <w:pPr>
+        <w:ind w:left="5040" w:hanging="360"/>
+      </w:pPr>
+      <w:rPr>
+        <w:rFonts w:ascii="Symbol" w:hAnsi="Symbol" w:hint="default"/>
+      </w:rPr>
+    </w:lvl>
+    <w:lvl w:ilvl="7" w:tplc="04090003" w:tentative="1">
+      <w:start w:val="1"/>
+      <w:numFmt w:val="bullet"/>
+      <w:lvlText w:val="o"/>
+      <w:lvlJc w:val="left"/>
+      <w:pPr>
+        <w:ind w:left="5760" w:hanging="360"/>
+      </w:pPr>
+      <w:rPr>
+        <w:rFonts w:ascii="Courier New" w:hAnsi="Courier New" w:cs="Courier New" w:hint="default"/>
+      </w:rPr>
+    </w:lvl>
+    <w:lvl w:ilvl="8" w:tplc="04090005" w:tentative="1">
+      <w:start w:val="1"/>
+      <w:numFmt w:val="bullet"/>
+      <w:lvlText w:val=""/>
+      <w:lvlJc w:val="left"/>
+      <w:pPr>
+        <w:ind w:left="6480" w:hanging="360"/>
+      </w:pPr>
+      <w:rPr>
+        <w:rFonts w:ascii="Wingdings" w:hAnsi="Wingdings" w:hint="default"/>
+      </w:rPr>
+    </w:lvl>
+  </w:abstractNum>
+  <w:abstractNum w:abstractNumId="10" w15:restartNumberingAfterBreak="0">
     <w:nsid w:val="526C2F1D"/>
     <w:multiLevelType w:val="hybridMultilevel"/>
     <w:tmpl w:val="FDC4CE46"/>
@@ -10523,7 +12138,7 @@
       </w:pPr>
     </w:lvl>
   </w:abstractNum>
-  <w:abstractNum w:abstractNumId="10" w15:restartNumberingAfterBreak="0">
+  <w:abstractNum w:abstractNumId="11" w15:restartNumberingAfterBreak="0">
     <w:nsid w:val="565708E6"/>
     <w:multiLevelType w:val="hybridMultilevel"/>
     <w:tmpl w:val="FB1C1492"/>
@@ -10609,7 +12224,93 @@
       </w:pPr>
     </w:lvl>
   </w:abstractNum>
-  <w:abstractNum w:abstractNumId="11" w15:restartNumberingAfterBreak="0">
+  <w:abstractNum w:abstractNumId="12" w15:restartNumberingAfterBreak="0">
+    <w:nsid w:val="570A576F"/>
+    <w:multiLevelType w:val="hybridMultilevel"/>
+    <w:tmpl w:val="F37A1314"/>
+    <w:lvl w:ilvl="0" w:tplc="0409000F">
+      <w:start w:val="1"/>
+      <w:numFmt w:val="decimal"/>
+      <w:lvlText w:val="%1."/>
+      <w:lvlJc w:val="left"/>
+      <w:pPr>
+        <w:ind w:left="720" w:hanging="360"/>
+      </w:pPr>
+    </w:lvl>
+    <w:lvl w:ilvl="1" w:tplc="04090019" w:tentative="1">
+      <w:start w:val="1"/>
+      <w:numFmt w:val="lowerLetter"/>
+      <w:lvlText w:val="%2."/>
+      <w:lvlJc w:val="left"/>
+      <w:pPr>
+        <w:ind w:left="1440" w:hanging="360"/>
+      </w:pPr>
+    </w:lvl>
+    <w:lvl w:ilvl="2" w:tplc="0409001B" w:tentative="1">
+      <w:start w:val="1"/>
+      <w:numFmt w:val="lowerRoman"/>
+      <w:lvlText w:val="%3."/>
+      <w:lvlJc w:val="right"/>
+      <w:pPr>
+        <w:ind w:left="2160" w:hanging="180"/>
+      </w:pPr>
+    </w:lvl>
+    <w:lvl w:ilvl="3" w:tplc="0409000F" w:tentative="1">
+      <w:start w:val="1"/>
+      <w:numFmt w:val="decimal"/>
+      <w:lvlText w:val="%4."/>
+      <w:lvlJc w:val="left"/>
+      <w:pPr>
+        <w:ind w:left="2880" w:hanging="360"/>
+      </w:pPr>
+    </w:lvl>
+    <w:lvl w:ilvl="4" w:tplc="04090019">
+      <w:start w:val="1"/>
+      <w:numFmt w:val="lowerLetter"/>
+      <w:lvlText w:val="%5."/>
+      <w:lvlJc w:val="left"/>
+      <w:pPr>
+        <w:ind w:left="3600" w:hanging="360"/>
+      </w:pPr>
+    </w:lvl>
+    <w:lvl w:ilvl="5" w:tplc="0409001B" w:tentative="1">
+      <w:start w:val="1"/>
+      <w:numFmt w:val="lowerRoman"/>
+      <w:lvlText w:val="%6."/>
+      <w:lvlJc w:val="right"/>
+      <w:pPr>
+        <w:ind w:left="4320" w:hanging="180"/>
+      </w:pPr>
+    </w:lvl>
+    <w:lvl w:ilvl="6" w:tplc="0409000F" w:tentative="1">
+      <w:start w:val="1"/>
+      <w:numFmt w:val="decimal"/>
+      <w:lvlText w:val="%7."/>
+      <w:lvlJc w:val="left"/>
+      <w:pPr>
+        <w:ind w:left="5040" w:hanging="360"/>
+      </w:pPr>
+    </w:lvl>
+    <w:lvl w:ilvl="7" w:tplc="04090019" w:tentative="1">
+      <w:start w:val="1"/>
+      <w:numFmt w:val="lowerLetter"/>
+      <w:lvlText w:val="%8."/>
+      <w:lvlJc w:val="left"/>
+      <w:pPr>
+        <w:ind w:left="5760" w:hanging="360"/>
+      </w:pPr>
+    </w:lvl>
+    <w:lvl w:ilvl="8" w:tplc="0409001B" w:tentative="1">
+      <w:start w:val="1"/>
+      <w:numFmt w:val="lowerRoman"/>
+      <w:lvlText w:val="%9."/>
+      <w:lvlJc w:val="right"/>
+      <w:pPr>
+        <w:ind w:left="6480" w:hanging="180"/>
+      </w:pPr>
+    </w:lvl>
+  </w:abstractNum>
+  <w:abstractNum w:abstractNumId="13" w15:restartNumberingAfterBreak="0">
     <w:nsid w:val="61E610B6"/>
     <w:multiLevelType w:val="multilevel"/>
     <w:tmpl w:val="08090025"/>
@@ -10704,7 +12405,7 @@
       </w:pPr>
     </w:lvl>
   </w:abstractNum>
-  <w:abstractNum w:abstractNumId="12" w15:restartNumberingAfterBreak="0">
+  <w:abstractNum w:abstractNumId="14" w15:restartNumberingAfterBreak="0">
     <w:nsid w:val="62CA20C8"/>
     <w:multiLevelType w:val="hybridMultilevel"/>
     <w:tmpl w:val="3F4CD8CC"/>
@@ -10790,7 +12491,7 @@
       </w:pPr>
     </w:lvl>
   </w:abstractNum>
-  <w:abstractNum w:abstractNumId="13" w15:restartNumberingAfterBreak="0">
+  <w:abstractNum w:abstractNumId="15" w15:restartNumberingAfterBreak="0">
     <w:nsid w:val="632143FE"/>
     <w:multiLevelType w:val="hybridMultilevel"/>
     <w:tmpl w:val="6220DFFA"/>
@@ -10903,7 +12604,7 @@
       </w:rPr>
     </w:lvl>
   </w:abstractNum>
-  <w:abstractNum w:abstractNumId="14" w15:restartNumberingAfterBreak="0">
+  <w:abstractNum w:abstractNumId="16" w15:restartNumberingAfterBreak="0">
     <w:nsid w:val="64AA234B"/>
     <w:multiLevelType w:val="hybridMultilevel"/>
     <w:tmpl w:val="34ACFE72"/>
@@ -10989,7 +12690,7 @@
       </w:pPr>
     </w:lvl>
   </w:abstractNum>
-  <w:abstractNum w:abstractNumId="15" w15:restartNumberingAfterBreak="0">
+  <w:abstractNum w:abstractNumId="17" w15:restartNumberingAfterBreak="0">
     <w:nsid w:val="71AC311C"/>
     <w:multiLevelType w:val="hybridMultilevel"/>
     <w:tmpl w:val="8F38EDD2"/>
@@ -11075,7 +12776,7 @@
       </w:pPr>
     </w:lvl>
   </w:abstractNum>
-  <w:abstractNum w:abstractNumId="16" w15:restartNumberingAfterBreak="0">
+  <w:abstractNum w:abstractNumId="18" w15:restartNumberingAfterBreak="0">
     <w:nsid w:val="73E2017E"/>
     <w:multiLevelType w:val="hybridMultilevel"/>
     <w:tmpl w:val="3886F89E"/>
@@ -11161,7 +12862,7 @@
       </w:pPr>
     </w:lvl>
   </w:abstractNum>
-  <w:abstractNum w:abstractNumId="17" w15:restartNumberingAfterBreak="0">
+  <w:abstractNum w:abstractNumId="19" w15:restartNumberingAfterBreak="0">
     <w:nsid w:val="7AA5562B"/>
     <w:multiLevelType w:val="hybridMultilevel"/>
     <w:tmpl w:val="3F4CD8CC"/>
@@ -11251,13 +12952,13 @@
     <w:abstractNumId w:val="3"/>
   </w:num>
   <w:num w:numId="2">
-    <w:abstractNumId w:val="14"/>
+    <w:abstractNumId w:val="16"/>
   </w:num>
   <w:num w:numId="3">
     <w:abstractNumId w:val="0"/>
   </w:num>
   <w:num w:numId="4">
-    <w:abstractNumId w:val="11"/>
+    <w:abstractNumId w:val="13"/>
   </w:num>
   <w:num w:numId="5">
     <w:abstractNumId w:val="6"/>
@@ -11293,7 +12994,7 @@
     </w:lvlOverride>
   </w:num>
   <w:num w:numId="7">
-    <w:abstractNumId w:val="15"/>
+    <w:abstractNumId w:val="17"/>
     <w:lvlOverride w:ilvl="0">
       <w:startOverride w:val="1"/>
     </w:lvlOverride>
@@ -11353,7 +13054,7 @@
     </w:lvlOverride>
   </w:num>
   <w:num w:numId="9">
-    <w:abstractNumId w:val="9"/>
+    <w:abstractNumId w:val="10"/>
     <w:lvlOverride w:ilvl="0">
       <w:startOverride w:val="1"/>
     </w:lvlOverride>
@@ -11443,7 +13144,7 @@
     </w:lvlOverride>
   </w:num>
   <w:num w:numId="12">
-    <w:abstractNumId w:val="16"/>
+    <w:abstractNumId w:val="18"/>
     <w:lvlOverride w:ilvl="0">
       <w:startOverride w:val="1"/>
     </w:lvlOverride>
@@ -11503,7 +13204,7 @@
     </w:lvlOverride>
   </w:num>
   <w:num w:numId="14">
-    <w:abstractNumId w:val="12"/>
+    <w:abstractNumId w:val="14"/>
     <w:lvlOverride w:ilvl="0">
       <w:startOverride w:val="1"/>
     </w:lvlOverride>
@@ -11533,7 +13234,7 @@
     </w:lvlOverride>
   </w:num>
   <w:num w:numId="15">
-    <w:abstractNumId w:val="17"/>
+    <w:abstractNumId w:val="19"/>
     <w:lvlOverride w:ilvl="0">
       <w:startOverride w:val="1"/>
     </w:lvlOverride>
@@ -11563,7 +13264,7 @@
     </w:lvlOverride>
   </w:num>
   <w:num w:numId="16">
-    <w:abstractNumId w:val="10"/>
+    <w:abstractNumId w:val="11"/>
     <w:lvlOverride w:ilvl="0">
       <w:startOverride w:val="1"/>
     </w:lvlOverride>
@@ -11593,10 +13294,19 @@
     </w:lvlOverride>
   </w:num>
   <w:num w:numId="17">
-    <w:abstractNumId w:val="13"/>
+    <w:abstractNumId w:val="15"/>
   </w:num>
   <w:num w:numId="18">
     <w:abstractNumId w:val="5"/>
+  </w:num>
+  <w:num w:numId="19">
+    <w:abstractNumId w:val="4"/>
+  </w:num>
+  <w:num w:numId="20">
+    <w:abstractNumId w:val="9"/>
+  </w:num>
+  <w:num w:numId="21">
+    <w:abstractNumId w:val="12"/>
   </w:num>
 </w:numbering>
 </file>
@@ -12081,7 +13791,6 @@
     <w:next w:val="Normal"/>
     <w:link w:val="Heading4Char"/>
     <w:uiPriority w:val="9"/>
-    <w:semiHidden/>
     <w:unhideWhenUsed/>
     <w:qFormat/>
     <w:rsid w:val="00054ABD"/>
@@ -12351,7 +14060,6 @@
     <w:basedOn w:val="DefaultParagraphFont"/>
     <w:link w:val="Heading4"/>
     <w:uiPriority w:val="9"/>
-    <w:semiHidden/>
     <w:rsid w:val="00054ABD"/>
     <w:rPr>
       <w:rFonts w:asciiTheme="majorHAnsi" w:eastAsiaTheme="majorEastAsia" w:hAnsiTheme="majorHAnsi" w:cstheme="majorBidi"/>

</xml_diff>

<commit_message>
seminar dodan opis bussiness logic
</commit_message>
<xml_diff>
--- a/seminar.docx
+++ b/seminar.docx
@@ -158,7 +158,31 @@
         <w:rPr>
           <w:lang w:val="hr-HR"/>
         </w:rPr>
-        <w:t xml:space="preserve">Aplikacija prati rad medicinske ustanove, pod medicinskom ustanovom se podrazumijeva zgrada kojoj se obavljaju medicinske aktivnosti u više odjela (npr. kardiologija, neurologija), u kojima sudjeluje više liječnika i sestara, odnosno pacijenata. Rad u aplikaciji započinje prijavom u sustav odnosno osiguravanjem da informacijama može pristupiti samo autorizirano osoblje. Nakon uspješne prijave započinje rad. Pacijenti dolaze sestrama sa svojim uputnicama, koje zatim sestre unose u sustav te ih prosljeđuju odgovarajućem doktoru. Uputnica sadrži informacije o pacijentu te ostale informacije potrebne za njegov pregled (je li pacijent osiguran, koliko je pregled hitan, koliko pregled košta itd.). Unosom uputnice sustav pronalazi pacijenta te ga stavlja na popis pacijenata koji čekaju pregled kod nekog doktora, odnosno na nekom odjelu. Uloga sestre je u tom slučaju izvršena, odnosno ona ponavlja istu aktivnost tijekom svog radnog vremena nakon čega se odjavljuje iz sustava. </w:t>
+        <w:t xml:space="preserve">Aplikacija prati rad medicinske ustanove, pod medicinskom ustanovom se podrazumijeva zgrada kojoj se obavljaju medicinske aktivnosti u više odjela (npr. kardiologija, neurologija), u kojima sudjeluje više liječnika i sestara, odnosno pacijenata. Rad u aplikaciji započinje prijavom u sustav odnosno osiguravanjem da informacijama može pristupiti samo autorizirano osoblje. Nakon uspješne prijave započinje rad. Pacijenti dolaze sestrama sa svojim uputnicama, koje zatim sestre unose u sustav te ih prosljeđuju odgovarajućem </w:t>
+      </w:r>
+      <w:r>
+        <w:rPr>
+          <w:lang w:val="hr-HR"/>
+        </w:rPr>
+        <w:t>liječnik</w:t>
+      </w:r>
+      <w:r>
+        <w:rPr>
+          <w:lang w:val="hr-HR"/>
+        </w:rPr>
+        <w:t xml:space="preserve">u. Uputnica sadrži informacije o pacijentu te ostale informacije potrebne za njegov pregled (je li pacijent osiguran, koliko je pregled hitan, koliko pregled košta itd.). Unosom uputnice sustav pronalazi pacijenta te ga stavlja na popis pacijenata koji čekaju pregled kod nekog </w:t>
+      </w:r>
+      <w:r>
+        <w:rPr>
+          <w:lang w:val="hr-HR"/>
+        </w:rPr>
+        <w:t>liječnik</w:t>
+      </w:r>
+      <w:r>
+        <w:rPr>
+          <w:lang w:val="hr-HR"/>
+        </w:rPr>
+        <w:t xml:space="preserve">a, odnosno na nekom odjelu. Uloga sestre je u tom slučaju izvršena, odnosno ona ponavlja istu aktivnost tijekom svog radnog vremena nakon čega se odjavljuje iz sustava. </w:t>
       </w:r>
     </w:p>
     <w:p>
@@ -172,7 +196,37 @@
         <w:rPr>
           <w:lang w:val="hr-HR"/>
         </w:rPr>
-        <w:t xml:space="preserve">Doktor se na početku svojeg radnog vremena prijavljuje u sustav koristeći korisničko ime i lozinku danu od sustava. Prijava omogućava pregled podataka o svim pacijentima kao i pacijentima koji čekaju pregled na odjelu koji je doktoru pripisan. Odabirom pacijenta s popisa iz čekaonice doktor započinje pregled. Sustav mu prikazuje sve potrebne informacije za obavljanje pregleda. Liječnik treba obaviti pregled i zatim popuniti odgovarajuće obrasce u sustavu koji će drugim liječnicima pružiti informacije bitne za daljnje preglede, odnosno terapiju. Sustav osigurava pregled povijesti bolesti, općih informacija o pacijentu, te prijašnje izdanih nalaza. Liječnik osim toga ispunjava anamnezu, status te završnu dijagnozu. Sustav omogućuje odabir dijagnoze iz medicinskih imena te sparivanje s njihovim latinskim nazivom, sve u svrhu bolje razumljivosti. Unosom i potvrdom unesenih podataka je pregled završen, ažurirani pacijentovi podatci su u sustavu te se automatski miče s liste pregleda u čekaonici. Na pregled dolazi novi pacijent. Odabir vrši liječnik svojom voljom, no pacijenti su sortirani u čekaonici ovisno o hitnosti odnosno vremenu dolaska kako bi se osiguralo prioritiziranje hitnih pregleda. Na samom kraju liječnik može vidjeti statistiku obavljenih pregleda u određenom razdoblju. Statistika pokazuje dijagnozu, pacijente, ali i broj zarađenih sredstava – odnosno sumu cijene svih obavljenih pregleda u ovisnosti o osiguranju pacijenta. Time završava rad liječnika u sustavu, rad završava odjavom. </w:t>
+        <w:t>Liječnik</w:t>
+      </w:r>
+      <w:r>
+        <w:rPr>
+          <w:lang w:val="hr-HR"/>
+        </w:rPr>
+        <w:t xml:space="preserve"> se na početku svojeg radnog vremena prijavljuje u sustav koristeći korisničko ime i lozinku danu od sustava. Prijava omogućava pregled podataka o svim pacijentima kao i pacijentima koji čekaju pregled na odjelu koji je </w:t>
+      </w:r>
+      <w:r>
+        <w:rPr>
+          <w:lang w:val="hr-HR"/>
+        </w:rPr>
+        <w:t>liječnik</w:t>
+      </w:r>
+      <w:r>
+        <w:rPr>
+          <w:lang w:val="hr-HR"/>
+        </w:rPr>
+        <w:t xml:space="preserve">u pripisan. Odabirom pacijenta s popisa iz čekaonice </w:t>
+      </w:r>
+      <w:r>
+        <w:rPr>
+          <w:lang w:val="hr-HR"/>
+        </w:rPr>
+        <w:t>liječnik</w:t>
+      </w:r>
+      <w:r>
+        <w:rPr>
+          <w:lang w:val="hr-HR"/>
+        </w:rPr>
+        <w:t xml:space="preserve"> započinje pregled. Sustav mu prikazuje sve potrebne informacije za obavljanje pregleda. Liječnik treba obaviti pregled i zatim popuniti odgovarajuće obrasce u sustavu koji će drugim liječnicima pružiti informacije bitne za daljnje preglede, odnosno terapiju. Sustav osigurava pregled povijesti bolesti, općih informacija o pacijentu, te prijašnje izdanih nalaza. Liječnik osim toga ispunjava anamnezu, status te završnu dijagnozu. Sustav omogućuje odabir dijagnoze iz medicinskih imena te sparivanje s njihovim latinskim nazivom, sve u svrhu bolje razumljivosti. Unosom i potvrdom unesenih podataka je pregled završen, ažurirani pacijentovi podatci su u sustavu te se automatski miče s liste pregleda u čekaonici. Na pregled dolazi novi pacijent. Odabir vrši liječnik svojom voljom, no pacijenti su sortirani u čekaonici ovisno o hitnosti odnosno vremenu dolaska kako bi se osiguralo prioritiziranje hitnih pregleda. Na samom kraju liječnik može vidjeti statistiku obavljenih pregleda u određenom razdoblju. Statistika pokazuje dijagnozu, pacijente, ali i broj zarađenih sredstava – odnosno sumu cijene svih obavljenih pregleda u ovisnosti o osiguranju pacijenta. Time završava rad liječnika u sustavu, rad završava odjavom. </w:t>
       </w:r>
     </w:p>
     <w:p>
@@ -4935,10 +4989,14 @@
         <w:jc w:val="both"/>
       </w:pPr>
       <w:r>
-        <w:t>ExaminationType opisuje tipove pregleda te sadrži podatke o njihovim cijenama. Ovo se odnosi na hitni pregled, pregled u svrhu kontrole i slično. Pretežito se koristi za računanje statistike (koliko je sredstava liječnik osigurao), te kako bi pacijenti s naznakom “HITNO” mogli biti pregledani što prije.</w:t>
+        <w:t xml:space="preserve">ExaminationType opisuje tipove pregleda te sadrži podatke o njihovim cijenama. Ovo se odnosi na hitni pregled, pregled u svrhu kontrole </w:t>
+      </w:r>
+      <w:bookmarkStart w:id="1" w:name="_GoBack"/>
+      <w:bookmarkEnd w:id="1"/>
+      <w:r>
+        <w:t>i slično. Pretežito se koristi za računanje statistike (koliko je sredstava liječnik osigurao), te kako bi pacijenti s naznakom “HITNO” mogli biti pregledani što prije.</w:t>
       </w:r>
     </w:p>
-    <w:p/>
     <w:p>
       <w:pPr>
         <w:rPr>
@@ -4950,7 +5008,7 @@
         <w:rPr>
           <w:color w:val="FF0000"/>
         </w:rPr>
-        <w:t>osnova je class diagram vašeg objektnog modela, koji po potrebi možete dodatno proširiti kratkim tekstualnim opisom pojedinih klasa (što su im odgovornosti, relevantno ponašanje i sve ono što se iz statičkog dijagrama klasa ne vidi). Naznačiti gdje u modelu imate entitete, value objekte i servise, a gdje su vam agregati, „</w:t>
+        <w:t>Naznačiti gdje u modelu imate entitete, value objekte i servise, a gdje su vam agregati, „</w:t>
       </w:r>
       <w:proofErr w:type="gramStart"/>
       <w:r>
@@ -4978,7 +5036,6 @@
         <w:rPr>
           <w:lang w:val="hr-HR"/>
         </w:rPr>
-        <w:lastRenderedPageBreak/>
         <w:t>Opis implementacije perzistencije</w:t>
       </w:r>
     </w:p>
@@ -4993,7 +5050,14 @@
         <w:rPr>
           <w:lang w:val="hr-HR"/>
         </w:rPr>
-        <w:t>Centralni dio aplikacije služi za njenu komunikaciju s bazom. Sadrži tri sloja. Baza komunicira sa DataAccess slojem (sloj pristupa podatcima) te navedene podatke kroz repozitorije prosljeđuje BussinesLayer sloju (sloj poslovne logike odnosno servisa). Sloj servisa obavlja sve bitne manipulacije podatcima i složenije izračune ostavljajući prezentacijskoj logici samo one jednostavnije. Za opisivanje objekata svi se slojevi koriste Model klasama (opisano u poglavlju 3.)</w:t>
+        <w:t xml:space="preserve">Centralni dio aplikacije služi za njenu komunikaciju s bazom. Sadrži tri sloja. Baza komunicira sa DataAccess slojem (sloj pristupa podatcima) te navedene podatke kroz repozitorije prosljeđuje BussinesLayer sloju (sloj poslovne logike odnosno servisa). Sloj servisa obavlja sve bitne manipulacije </w:t>
+      </w:r>
+      <w:r>
+        <w:rPr>
+          <w:lang w:val="hr-HR"/>
+        </w:rPr>
+        <w:lastRenderedPageBreak/>
+        <w:t>podatcima i složenije izračune ostavljajući prezentacijskoj logici samo one jednostavnije. Za opisivanje objekata svi se slojevi koriste Model klasama (opisano u poglavlju 3.)</w:t>
       </w:r>
     </w:p>
     <w:p>
@@ -5095,11 +5159,7 @@
         <w:t xml:space="preserve">Svi repozitoriji organizirani su kako bi komunicirali pomoću sučelja. Glavno sučelje je IRepository koje zahtjeva osnovnih 6 metoda opisanih u specifikaciji zahtjeva (vidi poglavlje 2.2.1). Klasa koja implementira to sučelje naziva se Repository, parametrizirana je po tipu T i id, T služi kao klasa za opis objekata koji će se tim repozitorijem dohvaćati, te id koji predstavlja ključ objekata spremljenih u bazi. </w:t>
       </w:r>
       <w:r>
-        <w:t xml:space="preserve">Repository sadrži parametrizirane implementacije svih 6 metoda. Komunikacija se odvija pomoću objekta Session koji sadrži reference na UnitOfWork. Svaki od ostalih repozitorija nasljeđuje osnovnu klasu Repository te implementira vlastito sučelje koje opisuje dodatne metode koje treba podržavati. Npr. MedicalExaminationRepository dodatno podržava metodu GetAllByDoctorUnexamined koja dohvaća sve preglede za određenog liječnika koji još nisu izvršeni. Ovakvom se organizacijom smanjuje duplikacija koda (osnovnih 6 metoda) te se omogućuje nadogradnja bez promjene, odnosno promjene </w:t>
-      </w:r>
-      <w:r>
-        <w:lastRenderedPageBreak/>
-        <w:t xml:space="preserve">su lokalizirane i </w:t>
+        <w:t xml:space="preserve">Repository sadrži parametrizirane implementacije svih 6 metoda. Komunikacija se odvija pomoću objekta Session koji sadrži reference na UnitOfWork. Svaki od ostalih repozitorija nasljeđuje osnovnu klasu Repository te implementira vlastito sučelje koje opisuje dodatne metode koje treba podržavati. Npr. MedicalExaminationRepository dodatno podržava metodu GetAllByDoctorUnexamined koja dohvaća sve preglede za određenog liječnika koji još nisu izvršeni. Ovakvom se organizacijom smanjuje duplikacija koda (osnovnih 6 metoda) te se omogućuje nadogradnja bez promjene, odnosno promjene su lokalizirane i </w:t>
       </w:r>
       <w:r>
         <w:t xml:space="preserve">ne </w:t>
@@ -5127,6 +5187,7 @@
         <w:pStyle w:val="Heading3"/>
       </w:pPr>
       <w:r>
+        <w:lastRenderedPageBreak/>
         <w:t>Mapiranja</w:t>
       </w:r>
     </w:p>
@@ -5293,32 +5354,89 @@
       </w:r>
     </w:p>
     <w:p>
-      <w:pPr>
-        <w:rPr>
-          <w:color w:val="FF0000"/>
-        </w:rPr>
-      </w:pPr>
-      <w:r>
-        <w:rPr>
-          <w:color w:val="FF0000"/>
-        </w:rPr>
-        <w:t>Dodaj opis za bussines layer</w:t>
-      </w:r>
-      <w:bookmarkStart w:id="1" w:name="_GoBack"/>
-      <w:bookmarkEnd w:id="1"/>
+      <w:r>
+        <w:t xml:space="preserve">Sloj poslovne logike, po uzoru na repozitorije, sadrži parametrizirani razred Service kojeg nasljeđuju svi ostali. Taj se razred bavi implementacijom već navedenih, osnovnih 6 metoda. Uz to, svaki od razreda sadrži dodatne metode koje bi mogle zatrebati posebno za taj objekt. </w:t>
+      </w:r>
     </w:p>
     <w:p>
-      <w:pPr>
-        <w:rPr>
-          <w:color w:val="FF0000"/>
-          <w:lang w:val="hr-HR"/>
-        </w:rPr>
-      </w:pPr>
-      <w:r>
-        <w:rPr>
-          <w:color w:val="FF0000"/>
-        </w:rPr>
-        <w:t>kako ste implementirali i organizirali repozitorije, opis mapiranja za ključne klase u domeni, kako ste organizirali transakcije i Unit of Work</w:t>
+      <w:r>
+        <w:t xml:space="preserve">Primjerice, DoctorService sadrži dodatne metode poput GetByEmployeeId – omogućuje dohvaćanje zaposlenika temeljem njegovog atributa koji predstavlja korisničko ime. Ova se metoda često koristi budući da je autentifikacija napravljena na način da u autentifikacijski kolačić sprema korisničko ime. Korisničko ime je tako dostupno prilikom svakog zahtjeva, a djelatnik kojeg to ime karakterizira dohvaća se navedenom funkcijom. Funkcija GetDoctorWithIdAndPassword služi prilikom prijave za provjeru identiteta. </w:t>
+      </w:r>
+    </w:p>
+    <w:p>
+      <w:r>
+        <w:t>MedicalExaminationService dodatno definira i implementira GetAllByDoctorAndNonExamined i GetAllByWaitingRoom funkcije.</w:t>
+      </w:r>
+      <w:r>
+        <w:t xml:space="preserve"> </w:t>
+      </w:r>
+      <w:r>
+        <w:t>GetAllByDoctorAndNonExamined</w:t>
+      </w:r>
+      <w:r>
+        <w:t xml:space="preserve"> kao parameter prima id liječnika te pronalazi sve preglede koji još nisu obavljeni a pripadaju tom liječniku, GetAllByWaitingRoom dohvaća sve preglede za odgovarajuću čekaonicu.</w:t>
+      </w:r>
+    </w:p>
+    <w:p>
+      <w:r>
+        <w:t>MedicalFindingService proširuje osnovni skup metoda s metodom FindingsForPatient. Ova metoda kao argument prima pacijenta te dohvaća njegovu medicinsku povijest odnosno sve njegove medicinske nalaze.</w:t>
+      </w:r>
+    </w:p>
+    <w:p>
+      <w:r>
+        <w:t xml:space="preserve">Navedeni servisi metode najčešće delegiraju repozitorijima koji zatim izvode odgovarajuće upite. Cilj toga je da se već pri upitu prema bazi podataka jasno (koliko je moguće) specificiraju svojstva koja objekti moraju imati, posebice jer se radi o najčešće pozivanim metodama. Primjerice, </w:t>
+      </w:r>
+      <w:r>
+        <w:lastRenderedPageBreak/>
+        <w:t>GetAllByDoctorAndNonExamined</w:t>
+      </w:r>
+      <w:r>
+        <w:t xml:space="preserve"> u MedicalExanimation servisu vraća preglede koji zastavicu </w:t>
+      </w:r>
+      <w:r>
+        <w:rPr>
+          <w:i/>
+        </w:rPr>
+        <w:t>Examined</w:t>
+      </w:r>
+      <w:r>
+        <w:t xml:space="preserve"> imaju postavljenu na </w:t>
+      </w:r>
+      <w:r>
+        <w:rPr>
+          <w:i/>
+        </w:rPr>
+        <w:t>False</w:t>
+      </w:r>
+      <w:r>
+        <w:t xml:space="preserve">, kako bi se smanjilo opterećenje na sustav i prenošenje nepotrebne količine podataka (npr. dohvaćanje svih pregleda i izdvajanje onih koji imaju zastavicu postavljenu na </w:t>
+      </w:r>
+      <w:r>
+        <w:rPr>
+          <w:i/>
+        </w:rPr>
+        <w:t>False</w:t>
+      </w:r>
+      <w:r>
+        <w:t>) ta je logika izdvojena u upit prema bazi.</w:t>
+      </w:r>
+    </w:p>
+    <w:p>
+      <w:r>
+        <w:t xml:space="preserve">StatisticsService računa statistiku metodom CalculateStatistics. Pomoću repozitorija dohvaća sve izvedene preglede navedenog liječnika na odgovarajući datum te temeljem te liste računa statistiku. Statistika obuhvaća listu predmeta, ukupnu svotu zarađenih sredstava u kunama te broj pacijenata koji su pregledani taj dan. </w:t>
+      </w:r>
+    </w:p>
+    <w:p>
+      <w:r>
+        <w:t>Svaki od servisa napravljen je kao implementacija sučelja. Sučelja, kao i navedeni razredi, nasljeđuju ono glavno parametrizirano Service sučelje</w:t>
+      </w:r>
+      <w:r>
+        <w:t>.</w:t>
+      </w:r>
+    </w:p>
+    <w:p>
+      <w:r>
+        <w:t>Dodatno, AuthenticationService sadrži samo logiku vezanu za autentifikaciju koja se nalazi u metodi Authenticate.</w:t>
       </w:r>
     </w:p>
     <w:p>
@@ -5433,7 +5551,6 @@
         <w:jc w:val="both"/>
       </w:pPr>
       <w:r>
-        <w:lastRenderedPageBreak/>
         <w:t>LoginController</w:t>
       </w:r>
     </w:p>
@@ -5564,7 +5681,11 @@
         <w:t xml:space="preserve"> </w:t>
       </w:r>
       <w:r>
-        <w:t>služi za prikazivanje popisa najavljenih medicinskih pregleda. Preglede dohvaća pomoću odgovarajućeg servisa, a prikazuje pacijente liječnka koji je ulogiran u sustav. Time se postiže da liječnik ne može vidjeti čekaonice (popise zakazanih pregleda) drugih liječnika, kao ni obavljati preglede u njihovo ime.</w:t>
+        <w:t xml:space="preserve">služi za prikazivanje popisa najavljenih medicinskih pregleda. Preglede dohvaća pomoću odgovarajućeg servisa, a prikazuje pacijente liječnka koji je ulogiran u sustav. Time se postiže </w:t>
+      </w:r>
+      <w:r>
+        <w:lastRenderedPageBreak/>
+        <w:t>da liječnik ne može vidjeti čekaonice (popise zakazanih pregleda) drugih liječnika, kao ni obavljati preglede u njihovo ime.</w:t>
       </w:r>
     </w:p>
     <w:p>
@@ -5594,7 +5715,13 @@
         <w:t xml:space="preserve">Statistics </w:t>
       </w:r>
       <w:r>
-        <w:t xml:space="preserve">se bavi računanjem statistike za odgovarajućeg doktora na specificiran datum. Kao i prije, liječnik ne može vidjeti statistike drugih liječnika. </w:t>
+        <w:t xml:space="preserve">se bavi računanjem statistike za odgovarajućeg </w:t>
+      </w:r>
+      <w:r>
+        <w:t>liječnik</w:t>
+      </w:r>
+      <w:r>
+        <w:t xml:space="preserve">a na specificiran datum. Kao i prije, liječnik ne može vidjeti statistike drugih liječnika. </w:t>
       </w:r>
     </w:p>
     <w:p>
@@ -5890,6 +6017,7 @@
         <w:t xml:space="preserve">Statistika prikazuje popis obavljenih pregleda (i pregledanih pacijenata) te sredstva osigurana tim radom. </w:t>
       </w:r>
     </w:p>
+    <w:p/>
     <w:p>
       <w:pPr>
         <w:pStyle w:val="Heading3"/>
@@ -6045,6 +6173,7 @@
         <w:t xml:space="preserve">Svi pogledi dijele neke zajedničke dijelove (kao što se na prethodnim slikama može uočiti). To su zaglavlje koje sadrži identifikacijsko ime liječnika (klikom na njega se liječnik vraća u čekaonicu) i gumb za odjavu iz sustava. </w:t>
       </w:r>
     </w:p>
+    <w:p/>
     <w:sectPr>
       <w:pgSz w:w="11906" w:h="16838"/>
       <w:pgMar w:top="1440" w:right="1440" w:bottom="1440" w:left="1440" w:header="708" w:footer="708" w:gutter="0"/>

</xml_diff>